<commit_message>
Cola dinamica clase viernes, apunte mejorado
</commit_message>
<xml_diff>
--- a/Clase - IV/Apunte de clase.docx
+++ b/Clase - IV/Apunte de clase.docx
@@ -466,49 +466,7 @@
         <w:rPr>
           <w:rFonts w:ascii="Times New Roman" w:hAnsi="Times New Roman" w:cs="Times New Roman"/>
         </w:rPr>
-        <w:t xml:space="preserve">Hicimos el ejemplo de que en cada nodo tengamos valores enteros, </w:t>
-      </w:r>
-      <w:proofErr w:type="spellStart"/>
-      <w:r>
-        <w:rPr>
-          <w:rFonts w:ascii="Times New Roman" w:hAnsi="Times New Roman" w:cs="Times New Roman"/>
-        </w:rPr>
-        <w:t>private</w:t>
-      </w:r>
-      <w:proofErr w:type="spellEnd"/>
-      <w:r>
-        <w:rPr>
-          <w:rFonts w:ascii="Times New Roman" w:hAnsi="Times New Roman" w:cs="Times New Roman"/>
-        </w:rPr>
-        <w:t xml:space="preserve"> </w:t>
-      </w:r>
-      <w:proofErr w:type="spellStart"/>
-      <w:r>
-        <w:rPr>
-          <w:rFonts w:ascii="Times New Roman" w:hAnsi="Times New Roman" w:cs="Times New Roman"/>
-        </w:rPr>
-        <w:t>int</w:t>
-      </w:r>
-      <w:proofErr w:type="spellEnd"/>
-      <w:r>
-        <w:rPr>
-          <w:rFonts w:ascii="Times New Roman" w:hAnsi="Times New Roman" w:cs="Times New Roman"/>
-        </w:rPr>
-        <w:t xml:space="preserve"> </w:t>
-      </w:r>
-      <w:proofErr w:type="spellStart"/>
-      <w:r>
-        <w:rPr>
-          <w:rFonts w:ascii="Times New Roman" w:hAnsi="Times New Roman" w:cs="Times New Roman"/>
-        </w:rPr>
-        <w:t>info</w:t>
-      </w:r>
-      <w:proofErr w:type="spellEnd"/>
-      <w:r>
-        <w:rPr>
-          <w:rFonts w:ascii="Times New Roman" w:hAnsi="Times New Roman" w:cs="Times New Roman"/>
-        </w:rPr>
-        <w:t>;</w:t>
+        <w:t>Hicimos el ejemplo de que en cada nodo tengamos valores enteros, private int info;</w:t>
       </w:r>
     </w:p>
     <w:p>
@@ -538,21 +496,24 @@
         <w:rPr>
           <w:rFonts w:ascii="Times New Roman" w:hAnsi="Times New Roman" w:cs="Times New Roman"/>
         </w:rPr>
-        <w:t xml:space="preserve">Hacer un Cola Dinámica, donde se encolen a 5 personas, y luego se desencolen 2. Hacer todos los testeos de las funciones en el </w:t>
+        <w:t xml:space="preserve">Hacer un </w:t>
       </w:r>
-      <w:proofErr w:type="spellStart"/>
+      <w:r>
+        <w:rPr>
+          <w:rFonts w:ascii="Times New Roman" w:hAnsi="Times New Roman" w:cs="Times New Roman"/>
+          <w:b/>
+          <w:bCs/>
+          <w:i/>
+          <w:iCs/>
+          <w:u w:val="single"/>
+        </w:rPr>
+        <w:t>Cola Dinámica</w:t>
+      </w:r>
       <w:r>
         <w:rPr>
           <w:rFonts w:ascii="Times New Roman" w:hAnsi="Times New Roman" w:cs="Times New Roman"/>
         </w:rPr>
-        <w:t>main</w:t>
-      </w:r>
-      <w:proofErr w:type="spellEnd"/>
-      <w:r>
-        <w:rPr>
-          <w:rFonts w:ascii="Times New Roman" w:hAnsi="Times New Roman" w:cs="Times New Roman"/>
-        </w:rPr>
-        <w:t xml:space="preserve">. Plantear las validaciones “peligrosas” cuando la cola está vacía.  La persona puede ser bien simple, Nombre y Edad. </w:t>
+        <w:t xml:space="preserve">, donde se encolen a 5 personas, y luego se desencolen 2. Hacer todos los testeos de las funciones en el main. Plantear las validaciones “peligrosas” cuando la cola está vacía.  La persona puede ser bien simple, Nombre y Edad. </w:t>
       </w:r>
     </w:p>
     <w:p>
@@ -5829,15 +5790,6 @@
 </file>
 
 <file path=customXml/item1.xml><?xml version="1.0" encoding="utf-8"?>
-<?mso-contentType ?>
-<FormTemplates xmlns="http://schemas.microsoft.com/sharepoint/v3/contenttype/forms">
-  <Display>DocumentLibraryForm</Display>
-  <Edit>DocumentLibraryForm</Edit>
-  <New>DocumentLibraryForm</New>
-</FormTemplates>
-</file>
-
-<file path=customXml/item2.xml><?xml version="1.0" encoding="utf-8"?>
 <ct:contentTypeSchema xmlns:ct="http://schemas.microsoft.com/office/2006/metadata/contentType" xmlns:ma="http://schemas.microsoft.com/office/2006/metadata/properties/metaAttributes" ct:_="" ma:_="" ma:contentTypeName="Document" ma:contentTypeID="0x01010068D62A5450ECBA4BB1580F3E8BC7C801" ma:contentTypeVersion="13" ma:contentTypeDescription="Create a new document." ma:contentTypeScope="" ma:versionID="5c55cb28d8d2e40dc047b971b41d07da">
   <xsd:schema xmlns:xsd="http://www.w3.org/2001/XMLSchema" xmlns:xs="http://www.w3.org/2001/XMLSchema" xmlns:p="http://schemas.microsoft.com/office/2006/metadata/properties" xmlns:ns2="9c67501a-3611-4fa5-9019-4ad452d2b50f" xmlns:ns3="0c2f789d-87d1-4dc9-9a51-1fd80dd83c97" targetNamespace="http://schemas.microsoft.com/office/2006/metadata/properties" ma:root="true" ma:fieldsID="539f14d648349e1ce4271e473b869ad2" ns2:_="" ns3:_="">
     <xsd:import namespace="9c67501a-3611-4fa5-9019-4ad452d2b50f"/>
@@ -6044,7 +5996,20 @@
 </ct:contentTypeSchema>
 </file>
 
+<file path=customXml/item2.xml><?xml version="1.0" encoding="utf-8"?>
+<?mso-contentType ?>
+<FormTemplates xmlns="http://schemas.microsoft.com/sharepoint/v3/contenttype/forms">
+  <Display>DocumentLibraryForm</Display>
+  <Edit>DocumentLibraryForm</Edit>
+  <New>DocumentLibraryForm</New>
+</FormTemplates>
+</file>
+
 <file path=customXml/item3.xml><?xml version="1.0" encoding="utf-8"?>
+<b:Sources xmlns:b="http://schemas.openxmlformats.org/officeDocument/2006/bibliography" xmlns="http://schemas.openxmlformats.org/officeDocument/2006/bibliography" SelectedStyle="\APASixthEditionOfficeOnline.xsl" StyleName="APA" Version="6"/>
+</file>
+
+<file path=customXml/item4.xml><?xml version="1.0" encoding="utf-8"?>
 <p:properties xmlns:p="http://schemas.microsoft.com/office/2006/metadata/properties" xmlns:xsi="http://www.w3.org/2001/XMLSchema-instance" xmlns:pc="http://schemas.microsoft.com/office/infopath/2007/PartnerControls">
   <documentManagement>
     <TaxCatchAll xmlns="0c2f789d-87d1-4dc9-9a51-1fd80dd83c97" xsi:nil="true"/>
@@ -6055,19 +6020,7 @@
 </p:properties>
 </file>
 
-<file path=customXml/item4.xml><?xml version="1.0" encoding="utf-8"?>
-<b:Sources xmlns:b="http://schemas.openxmlformats.org/officeDocument/2006/bibliography" xmlns="http://schemas.openxmlformats.org/officeDocument/2006/bibliography" SelectedStyle="\APASixthEditionOfficeOnline.xsl" StyleName="APA" Version="6"/>
-</file>
-
 <file path=customXml/itemProps1.xml><?xml version="1.0" encoding="utf-8"?>
-<ds:datastoreItem xmlns:ds="http://schemas.openxmlformats.org/officeDocument/2006/customXml" ds:itemID="{EB25EA5A-698A-4659-8888-8C267F836F6A}">
-  <ds:schemaRefs>
-    <ds:schemaRef ds:uri="http://schemas.microsoft.com/sharepoint/v3/contenttype/forms"/>
-  </ds:schemaRefs>
-</ds:datastoreItem>
-</file>
-
-<file path=customXml/itemProps2.xml><?xml version="1.0" encoding="utf-8"?>
 <ds:datastoreItem xmlns:ds="http://schemas.openxmlformats.org/officeDocument/2006/customXml" ds:itemID="{03CC4DED-B98B-426F-A577-6F5630BA162B}">
   <ds:schemaRefs>
     <ds:schemaRef ds:uri="http://schemas.microsoft.com/office/2006/metadata/contentType"/>
@@ -6086,7 +6039,23 @@
 </ds:datastoreItem>
 </file>
 
+<file path=customXml/itemProps2.xml><?xml version="1.0" encoding="utf-8"?>
+<ds:datastoreItem xmlns:ds="http://schemas.openxmlformats.org/officeDocument/2006/customXml" ds:itemID="{EB25EA5A-698A-4659-8888-8C267F836F6A}">
+  <ds:schemaRefs>
+    <ds:schemaRef ds:uri="http://schemas.microsoft.com/sharepoint/v3/contenttype/forms"/>
+  </ds:schemaRefs>
+</ds:datastoreItem>
+</file>
+
 <file path=customXml/itemProps3.xml><?xml version="1.0" encoding="utf-8"?>
+<ds:datastoreItem xmlns:ds="http://schemas.openxmlformats.org/officeDocument/2006/customXml" ds:itemID="{673D5BB0-A538-46F1-A03D-70DB4D095896}">
+  <ds:schemaRefs>
+    <ds:schemaRef ds:uri="http://schemas.openxmlformats.org/officeDocument/2006/bibliography"/>
+  </ds:schemaRefs>
+</ds:datastoreItem>
+</file>
+
+<file path=customXml/itemProps4.xml><?xml version="1.0" encoding="utf-8"?>
 <ds:datastoreItem xmlns:ds="http://schemas.openxmlformats.org/officeDocument/2006/customXml" ds:itemID="{04958C72-8F35-4235-9545-41A403E2602B}">
   <ds:schemaRefs>
     <ds:schemaRef ds:uri="http://schemas.microsoft.com/office/2006/metadata/properties"/>
@@ -6095,12 +6064,4 @@
     <ds:schemaRef ds:uri="9c67501a-3611-4fa5-9019-4ad452d2b50f"/>
   </ds:schemaRefs>
 </ds:datastoreItem>
-</file>
-
-<file path=customXml/itemProps4.xml><?xml version="1.0" encoding="utf-8"?>
-<ds:datastoreItem xmlns:ds="http://schemas.openxmlformats.org/officeDocument/2006/customXml" ds:itemID="{673D5BB0-A538-46F1-A03D-70DB4D095896}">
-  <ds:schemaRefs>
-    <ds:schemaRef ds:uri="http://schemas.openxmlformats.org/officeDocument/2006/bibliography"/>
-  </ds:schemaRefs>
-</ds:datastoreItem>
 </file>
</xml_diff>